<commit_message>
small edits in the report
</commit_message>
<xml_diff>
--- a/Capstone_Project_Report.docx
+++ b/Capstone_Project_Report.docx
@@ -5,7 +5,9 @@
     <w:sdt>
       <w:sdtPr>
         <w:rPr>
+          <w:rFonts w:eastAsiaTheme="minorHAnsi"/>
           <w:color w:val="4472C4" w:themeColor="accent1"/>
+          <w:lang w:val="en-IN"/>
         </w:rPr>
         <w:id w:val="-853188200"/>
         <w:docPartObj>
@@ -15,7 +17,6 @@
       </w:sdtPr>
       <w:sdtEndPr>
         <w:rPr>
-          <w:rFonts w:eastAsiaTheme="minorHAnsi"/>
           <w:color w:val="auto"/>
         </w:rPr>
       </w:sdtEndPr>
@@ -353,6 +354,9 @@
             </mc:AlternateContent>
           </w:r>
           <w:r>
+            <w:rPr>
+              <w:noProof/>
+            </w:rPr>
             <w:drawing>
               <wp:anchor distT="0" distB="0" distL="114300" distR="114300" simplePos="0" relativeHeight="251658240" behindDoc="0" locked="0" layoutInCell="1" allowOverlap="1" wp14:anchorId="3632B3DE" wp14:editId="1D3458E3">
                 <wp:simplePos x="0" y="0"/>
@@ -543,6 +547,13 @@
     </w:sdt>
     <w:sdt>
       <w:sdtPr>
+        <w:rPr>
+          <w:rFonts w:asciiTheme="minorHAnsi" w:eastAsiaTheme="minorHAnsi" w:hAnsiTheme="minorHAnsi" w:cstheme="minorBidi"/>
+          <w:color w:val="auto"/>
+          <w:sz w:val="22"/>
+          <w:szCs w:val="22"/>
+          <w:lang w:val="en-IN"/>
+        </w:rPr>
         <w:id w:val="2083095600"/>
         <w:docPartObj>
           <w:docPartGallery w:val="Table of Contents"/>
@@ -551,14 +562,9 @@
       </w:sdtPr>
       <w:sdtEndPr>
         <w:rPr>
-          <w:rFonts w:asciiTheme="minorHAnsi" w:eastAsiaTheme="minorHAnsi" w:hAnsiTheme="minorHAnsi" w:cstheme="minorBidi"/>
           <w:b/>
           <w:bCs/>
           <w:noProof/>
-          <w:color w:val="auto"/>
-          <w:sz w:val="22"/>
-          <w:szCs w:val="22"/>
-          <w:lang w:val="en-IN"/>
         </w:rPr>
       </w:sdtEndPr>
       <w:sdtContent>
@@ -572,7 +578,7 @@
         </w:p>
         <w:p>
           <w:pPr>
-            <w:pStyle w:val="TOC2"/>
+            <w:pStyle w:val="TOC1"/>
             <w:tabs>
               <w:tab w:val="right" w:leader="dot" w:pos="9016"/>
             </w:tabs>
@@ -589,7 +595,7 @@
           <w:r>
             <w:fldChar w:fldCharType="separate"/>
           </w:r>
-          <w:hyperlink w:anchor="_Toc50320343" w:history="1">
+          <w:hyperlink w:anchor="_Toc50330758" w:history="1">
             <w:r>
               <w:rPr>
                 <w:rStyle w:val="Hyperlink"/>
@@ -617,7 +623,7 @@
                 <w:noProof/>
                 <w:webHidden/>
               </w:rPr>
-              <w:instrText xml:space="preserve"> PAGEREF _Toc50320343 \h </w:instrText>
+              <w:instrText xml:space="preserve"> PAGEREF _Toc50330758 \h </w:instrText>
             </w:r>
             <w:r>
               <w:rPr>
@@ -637,7 +643,7 @@
                 <w:noProof/>
                 <w:webHidden/>
               </w:rPr>
-              <w:t>1</w:t>
+              <w:t>2</w:t>
             </w:r>
             <w:r>
               <w:rPr>
@@ -650,7 +656,7 @@
         </w:p>
         <w:p>
           <w:pPr>
-            <w:pStyle w:val="TOC2"/>
+            <w:pStyle w:val="TOC1"/>
             <w:tabs>
               <w:tab w:val="right" w:leader="dot" w:pos="9016"/>
             </w:tabs>
@@ -658,7 +664,7 @@
               <w:noProof/>
             </w:rPr>
           </w:pPr>
-          <w:hyperlink w:anchor="_Toc50320344" w:history="1">
+          <w:hyperlink w:anchor="_Toc50330759" w:history="1">
             <w:r>
               <w:rPr>
                 <w:rStyle w:val="Hyperlink"/>
@@ -686,7 +692,7 @@
                 <w:noProof/>
                 <w:webHidden/>
               </w:rPr>
-              <w:instrText xml:space="preserve"> PAGEREF _Toc50320344 \h </w:instrText>
+              <w:instrText xml:space="preserve"> PAGEREF _Toc50330759 \h </w:instrText>
             </w:r>
             <w:r>
               <w:rPr>
@@ -706,7 +712,211 @@
                 <w:noProof/>
                 <w:webHidden/>
               </w:rPr>
-              <w:t>1</w:t>
+              <w:t>2</w:t>
+            </w:r>
+            <w:r>
+              <w:rPr>
+                <w:noProof/>
+                <w:webHidden/>
+              </w:rPr>
+              <w:fldChar w:fldCharType="end"/>
+            </w:r>
+          </w:hyperlink>
+        </w:p>
+        <w:p>
+          <w:pPr>
+            <w:pStyle w:val="TOC1"/>
+            <w:tabs>
+              <w:tab w:val="right" w:leader="dot" w:pos="9016"/>
+            </w:tabs>
+            <w:rPr>
+              <w:noProof/>
+            </w:rPr>
+          </w:pPr>
+          <w:hyperlink w:anchor="_Toc50330760" w:history="1">
+            <w:r>
+              <w:rPr>
+                <w:rStyle w:val="Hyperlink"/>
+                <w:noProof/>
+              </w:rPr>
+              <w:t>Approach &amp; Methodology</w:t>
+            </w:r>
+            <w:r>
+              <w:rPr>
+                <w:noProof/>
+                <w:webHidden/>
+              </w:rPr>
+              <w:tab/>
+            </w:r>
+            <w:r>
+              <w:rPr>
+                <w:noProof/>
+                <w:webHidden/>
+              </w:rPr>
+              <w:fldChar w:fldCharType="begin"/>
+            </w:r>
+            <w:r>
+              <w:rPr>
+                <w:noProof/>
+                <w:webHidden/>
+              </w:rPr>
+              <w:instrText xml:space="preserve"> PAGEREF _Toc50330760 \h </w:instrText>
+            </w:r>
+            <w:r>
+              <w:rPr>
+                <w:noProof/>
+                <w:webHidden/>
+              </w:rPr>
+            </w:r>
+            <w:r>
+              <w:rPr>
+                <w:noProof/>
+                <w:webHidden/>
+              </w:rPr>
+              <w:fldChar w:fldCharType="separate"/>
+            </w:r>
+            <w:r>
+              <w:rPr>
+                <w:noProof/>
+                <w:webHidden/>
+              </w:rPr>
+              <w:t>3</w:t>
+            </w:r>
+            <w:r>
+              <w:rPr>
+                <w:noProof/>
+                <w:webHidden/>
+              </w:rPr>
+              <w:fldChar w:fldCharType="end"/>
+            </w:r>
+          </w:hyperlink>
+        </w:p>
+        <w:p>
+          <w:pPr>
+            <w:pStyle w:val="TOC1"/>
+            <w:tabs>
+              <w:tab w:val="right" w:leader="dot" w:pos="9016"/>
+            </w:tabs>
+            <w:rPr>
+              <w:noProof/>
+            </w:rPr>
+          </w:pPr>
+          <w:hyperlink w:anchor="_Toc50330761" w:history="1">
+            <w:r>
+              <w:rPr>
+                <w:rStyle w:val="Hyperlink"/>
+                <w:noProof/>
+              </w:rPr>
+              <w:t>Results</w:t>
+            </w:r>
+            <w:r>
+              <w:rPr>
+                <w:noProof/>
+                <w:webHidden/>
+              </w:rPr>
+              <w:tab/>
+            </w:r>
+            <w:r>
+              <w:rPr>
+                <w:noProof/>
+                <w:webHidden/>
+              </w:rPr>
+              <w:fldChar w:fldCharType="begin"/>
+            </w:r>
+            <w:r>
+              <w:rPr>
+                <w:noProof/>
+                <w:webHidden/>
+              </w:rPr>
+              <w:instrText xml:space="preserve"> PAGEREF _Toc50330761 \h </w:instrText>
+            </w:r>
+            <w:r>
+              <w:rPr>
+                <w:noProof/>
+                <w:webHidden/>
+              </w:rPr>
+            </w:r>
+            <w:r>
+              <w:rPr>
+                <w:noProof/>
+                <w:webHidden/>
+              </w:rPr>
+              <w:fldChar w:fldCharType="separate"/>
+            </w:r>
+            <w:r>
+              <w:rPr>
+                <w:noProof/>
+                <w:webHidden/>
+              </w:rPr>
+              <w:t>7</w:t>
+            </w:r>
+            <w:r>
+              <w:rPr>
+                <w:noProof/>
+                <w:webHidden/>
+              </w:rPr>
+              <w:fldChar w:fldCharType="end"/>
+            </w:r>
+          </w:hyperlink>
+        </w:p>
+        <w:p>
+          <w:pPr>
+            <w:pStyle w:val="TOC1"/>
+            <w:tabs>
+              <w:tab w:val="right" w:leader="dot" w:pos="9016"/>
+            </w:tabs>
+            <w:rPr>
+              <w:noProof/>
+            </w:rPr>
+          </w:pPr>
+          <w:hyperlink w:anchor="_Toc50330762" w:history="1">
+            <w:r>
+              <w:rPr>
+                <w:rStyle w:val="Hyperlink"/>
+                <w:noProof/>
+              </w:rPr>
+              <w:t>Conclusion &amp; Recommendations</w:t>
+            </w:r>
+            <w:r>
+              <w:rPr>
+                <w:noProof/>
+                <w:webHidden/>
+              </w:rPr>
+              <w:tab/>
+            </w:r>
+            <w:r>
+              <w:rPr>
+                <w:noProof/>
+                <w:webHidden/>
+              </w:rPr>
+              <w:fldChar w:fldCharType="begin"/>
+            </w:r>
+            <w:r>
+              <w:rPr>
+                <w:noProof/>
+                <w:webHidden/>
+              </w:rPr>
+              <w:instrText xml:space="preserve"> PAGEREF _Toc50330762 \h </w:instrText>
+            </w:r>
+            <w:r>
+              <w:rPr>
+                <w:noProof/>
+                <w:webHidden/>
+              </w:rPr>
+            </w:r>
+            <w:r>
+              <w:rPr>
+                <w:noProof/>
+                <w:webHidden/>
+              </w:rPr>
+              <w:fldChar w:fldCharType="separate"/>
+            </w:r>
+            <w:r>
+              <w:rPr>
+                <w:noProof/>
+                <w:webHidden/>
+              </w:rPr>
+              <w:t>8</w:t>
             </w:r>
             <w:r>
               <w:rPr>
@@ -746,13 +956,14 @@
           <w:lang w:val="en-US"/>
         </w:rPr>
       </w:pPr>
-      <w:bookmarkStart w:id="0" w:name="_Toc50320343"/>
       <w:r>
         <w:rPr>
           <w:lang w:val="en-US"/>
         </w:rPr>
         <w:br w:type="page"/>
       </w:r>
+      <w:bookmarkStart w:id="0" w:name="_GoBack"/>
+      <w:bookmarkEnd w:id="0"/>
     </w:p>
     <w:p>
       <w:pPr>
@@ -761,6 +972,7 @@
           <w:lang w:val="en-US"/>
         </w:rPr>
       </w:pPr>
+      <w:bookmarkStart w:id="1" w:name="_Toc50330758"/>
       <w:r>
         <w:rPr>
           <w:lang w:val="en-US"/>
@@ -768,7 +980,7 @@
         <w:lastRenderedPageBreak/>
         <w:t>Problem Statement</w:t>
       </w:r>
-      <w:bookmarkEnd w:id="0"/>
+      <w:bookmarkEnd w:id="1"/>
     </w:p>
     <w:p>
       <w:pPr>
@@ -788,19 +1000,7 @@
         <w:rPr>
           <w:lang w:val="en-US"/>
         </w:rPr>
-        <w:t xml:space="preserve">Anyone would rejoice over the fact of taking a drive to a new city. Little is known about the hazards involved in taking up an unknown driveway. A driver approaching the road is unaware of the traffic, weather conditions, visual distance, etc. Thereby, the chances of him/her meeting up with an accident is high and the severity of the accident occurrence in a particular road is not known. Given a scenario, if the driver is provided with a prediction to estimate the severity of accident in for a given weather, light conditions, etc. he/she will be well equipped to take a </w:t>
-      </w:r>
-      <w:r>
-        <w:rPr>
-          <w:lang w:val="en-US"/>
-        </w:rPr>
-        <w:t>uniform decision</w:t>
-      </w:r>
-      <w:r>
-        <w:rPr>
-          <w:lang w:val="en-US"/>
-        </w:rPr>
-        <w:t xml:space="preserve"> and drive carefully.  </w:t>
+        <w:t xml:space="preserve">Anyone would rejoice over the fact of taking a drive to a new city. Little is known about the hazards involved in taking up an unknown driveway. A driver approaching the road is unaware of the traffic, weather conditions, visual distance, etc. Thereby, the chances of him/her meeting up with an accident is high and the severity of the accident occurrence in a particular road is not known. Given a scenario, if the driver is provided with a prediction to estimate the severity of accident in for a given weather, light conditions, etc. he/she will be well equipped to take a uniform decision and drive carefully.  </w:t>
       </w:r>
     </w:p>
     <w:p>
@@ -900,14 +1100,14 @@
           <w:lang w:val="en-US"/>
         </w:rPr>
       </w:pPr>
-      <w:bookmarkStart w:id="1" w:name="_Toc50320344"/>
+      <w:bookmarkStart w:id="2" w:name="_Toc50330759"/>
       <w:r>
         <w:rPr>
           <w:lang w:val="en-US"/>
         </w:rPr>
         <w:t>Data Section</w:t>
       </w:r>
-      <w:bookmarkEnd w:id="1"/>
+      <w:bookmarkEnd w:id="2"/>
     </w:p>
     <w:p>
       <w:pPr>
@@ -1536,19 +1736,7 @@
         <w:rPr>
           <w:lang w:val="en-US"/>
         </w:rPr>
-        <w:t xml:space="preserve">Examples of feature set is given a scenario, if the driver is provided with a prediction to estimate the severity of accident in for a given weather, light conditions, etc. he/she will be well equipped to take a </w:t>
-      </w:r>
-      <w:r>
-        <w:rPr>
-          <w:lang w:val="en-US"/>
-        </w:rPr>
-        <w:t>uniform decision</w:t>
-      </w:r>
-      <w:r>
-        <w:rPr>
-          <w:lang w:val="en-US"/>
-        </w:rPr>
-        <w:t xml:space="preserve"> and drive carefully. An emergency response team would be on alert during bad weather on a specific junction of road. Traffic inspector can monitor highly vulnerable road junctions during bad weather and heavy traffic.</w:t>
+        <w:t>Examples of feature set is given a scenario, if the driver is provided with a prediction to estimate the severity of accident in for a given weather, light conditions, etc. he/she will be well equipped to take a uniform decision and drive carefully. An emergency response team would be on alert during bad weather on a specific junction of road. Traffic inspector can monitor highly vulnerable road junctions during bad weather and heavy traffic.</w:t>
       </w:r>
     </w:p>
     <w:p/>
@@ -1556,12 +1744,14 @@
       <w:pPr>
         <w:pStyle w:val="Heading1"/>
       </w:pPr>
+      <w:bookmarkStart w:id="3" w:name="_Toc50330760"/>
       <w:r>
         <w:t>Approach</w:t>
       </w:r>
       <w:r>
         <w:t xml:space="preserve"> &amp; Methodology</w:t>
       </w:r>
+      <w:bookmarkEnd w:id="3"/>
     </w:p>
     <w:p/>
     <w:p>
@@ -1659,13 +1849,7 @@
         <w:rPr>
           <w:lang w:val="en-US"/>
         </w:rPr>
-        <w:t>The dataset we chose is the downloaded CSV file collated with data on accident records from the Seattle Department of Transportation</w:t>
-      </w:r>
-      <w:r>
-        <w:rPr>
-          <w:lang w:val="en-US"/>
-        </w:rPr>
-        <w:t>. There are total of 194,673 records. Initially, we explore the data to identify the key input variables that could possibly provide insights in predicting the severity of accident. The input variables such as</w:t>
+        <w:t>The dataset we chose is the downloaded CSV file collated with data on accident records from the Seattle Department of Transportation. There are total of 194,673 records. Initially, we explore the data to identify the key input variables that could possibly provide insights in predicting the severity of accident. The input variables such as</w:t>
       </w:r>
       <w:r>
         <w:rPr>
@@ -1709,19 +1893,7 @@
         <w:rPr>
           <w:lang w:val="en-US"/>
         </w:rPr>
-        <w:t xml:space="preserve">we see that most accidents have </w:t>
-      </w:r>
-      <w:r>
-        <w:rPr>
-          <w:lang w:val="en-US"/>
-        </w:rPr>
-        <w:t>occurred</w:t>
-      </w:r>
-      <w:r>
-        <w:rPr>
-          <w:lang w:val="en-US"/>
-        </w:rPr>
-        <w:t xml:space="preserve"> during daylight, dry road</w:t>
+        <w:t>we see that most accidents have occurred during daylight, dry road</w:t>
       </w:r>
       <w:r>
         <w:rPr>
@@ -1797,15 +1969,7 @@
           <w:bCs/>
           <w:lang w:val="en-US"/>
         </w:rPr>
-        <w:t>limitation of our prediction model is that we will only be able predict for “Property Damage” or “</w:t>
-      </w:r>
-      <w:r>
-        <w:rPr>
-          <w:b/>
-          <w:bCs/>
-          <w:lang w:val="en-US"/>
-        </w:rPr>
-        <w:t>Injury</w:t>
+        <w:t>limitation of our prediction model is that we will only be able predict for “Property Damage” or “Injury</w:t>
       </w:r>
       <w:r>
         <w:rPr>
@@ -1824,24 +1988,14 @@
         <w:lastRenderedPageBreak/>
         <w:t xml:space="preserve">Figure </w:t>
       </w:r>
-      <w:r>
-        <w:fldChar w:fldCharType="begin"/>
-      </w:r>
-      <w:r>
-        <w:instrText xml:space="preserve"> SEQ Figure \* ARABIC </w:instrText>
-      </w:r>
-      <w:r>
-        <w:fldChar w:fldCharType="separate"/>
-      </w:r>
-      <w:r>
-        <w:rPr>
-          <w:noProof/>
-        </w:rPr>
-        <w:t>1</w:t>
-      </w:r>
-      <w:r>
-        <w:fldChar w:fldCharType="end"/>
-      </w:r>
+      <w:fldSimple w:instr=" SEQ Figure \* ARABIC ">
+        <w:r>
+          <w:rPr>
+            <w:noProof/>
+          </w:rPr>
+          <w:t>1</w:t>
+        </w:r>
+      </w:fldSimple>
       <w:r>
         <w:t>: Seattle Map with Accident Location Plotted</w:t>
       </w:r>
@@ -1909,24 +2063,14 @@
       <w:r>
         <w:t xml:space="preserve">Figure </w:t>
       </w:r>
-      <w:r>
-        <w:fldChar w:fldCharType="begin"/>
-      </w:r>
-      <w:r>
-        <w:instrText xml:space="preserve"> SEQ Figure \* ARABIC </w:instrText>
-      </w:r>
-      <w:r>
-        <w:fldChar w:fldCharType="separate"/>
-      </w:r>
-      <w:r>
-        <w:rPr>
-          <w:noProof/>
-        </w:rPr>
-        <w:t>2</w:t>
-      </w:r>
-      <w:r>
-        <w:fldChar w:fldCharType="end"/>
-      </w:r>
+      <w:fldSimple w:instr=" SEQ Figure \* ARABIC ">
+        <w:r>
+          <w:rPr>
+            <w:noProof/>
+          </w:rPr>
+          <w:t>2</w:t>
+        </w:r>
+      </w:fldSimple>
       <w:r>
         <w:t>: # Accidents in Junctions</w:t>
       </w:r>
@@ -1990,24 +2134,14 @@
         <w:lastRenderedPageBreak/>
         <w:t xml:space="preserve">Figure </w:t>
       </w:r>
-      <w:r>
-        <w:fldChar w:fldCharType="begin"/>
-      </w:r>
-      <w:r>
-        <w:instrText xml:space="preserve"> SEQ Figure \* ARABIC </w:instrText>
-      </w:r>
-      <w:r>
-        <w:fldChar w:fldCharType="separate"/>
-      </w:r>
-      <w:r>
-        <w:rPr>
-          <w:noProof/>
-        </w:rPr>
-        <w:t>3</w:t>
-      </w:r>
-      <w:r>
-        <w:fldChar w:fldCharType="end"/>
-      </w:r>
+      <w:fldSimple w:instr=" SEQ Figure \* ARABIC ">
+        <w:r>
+          <w:rPr>
+            <w:noProof/>
+          </w:rPr>
+          <w:t>3</w:t>
+        </w:r>
+      </w:fldSimple>
       <w:r>
         <w:t>: # Accidents in Weather Conditions</w:t>
       </w:r>
@@ -2070,24 +2204,14 @@
       <w:r>
         <w:t xml:space="preserve">Figure </w:t>
       </w:r>
-      <w:r>
-        <w:fldChar w:fldCharType="begin"/>
-      </w:r>
-      <w:r>
-        <w:instrText xml:space="preserve"> SEQ Figure \* ARABIC </w:instrText>
-      </w:r>
-      <w:r>
-        <w:fldChar w:fldCharType="separate"/>
-      </w:r>
-      <w:r>
-        <w:rPr>
-          <w:noProof/>
-        </w:rPr>
-        <w:t>4</w:t>
-      </w:r>
-      <w:r>
-        <w:fldChar w:fldCharType="end"/>
-      </w:r>
+      <w:fldSimple w:instr=" SEQ Figure \* ARABIC ">
+        <w:r>
+          <w:rPr>
+            <w:noProof/>
+          </w:rPr>
+          <w:t>4</w:t>
+        </w:r>
+      </w:fldSimple>
       <w:r>
         <w:t>: Accidents in Road Condition</w:t>
       </w:r>
@@ -2152,24 +2276,14 @@
         <w:lastRenderedPageBreak/>
         <w:t xml:space="preserve">Figure </w:t>
       </w:r>
-      <w:r>
-        <w:fldChar w:fldCharType="begin"/>
-      </w:r>
-      <w:r>
-        <w:instrText xml:space="preserve"> SEQ Figure \* ARABIC </w:instrText>
-      </w:r>
-      <w:r>
-        <w:fldChar w:fldCharType="separate"/>
-      </w:r>
-      <w:r>
-        <w:rPr>
-          <w:noProof/>
-        </w:rPr>
-        <w:t>5</w:t>
-      </w:r>
-      <w:r>
-        <w:fldChar w:fldCharType="end"/>
-      </w:r>
+      <w:fldSimple w:instr=" SEQ Figure \* ARABIC ">
+        <w:r>
+          <w:rPr>
+            <w:noProof/>
+          </w:rPr>
+          <w:t>5</w:t>
+        </w:r>
+      </w:fldSimple>
       <w:r>
         <w:t>: Accidents in Different Light Conditions</w:t>
       </w:r>
@@ -2636,8 +2750,6 @@
           </wp:inline>
         </w:drawing>
       </w:r>
-      <w:bookmarkStart w:id="2" w:name="_GoBack"/>
-      <w:bookmarkEnd w:id="2"/>
     </w:p>
     <w:p/>
     <w:p>
@@ -2650,9 +2762,11 @@
       <w:pPr>
         <w:pStyle w:val="Heading1"/>
       </w:pPr>
-      <w:r>
-        <w:t>Conclusion</w:t>
-      </w:r>
+      <w:bookmarkStart w:id="4" w:name="_Toc50330761"/>
+      <w:r>
+        <w:t>Results</w:t>
+      </w:r>
+      <w:bookmarkEnd w:id="4"/>
     </w:p>
     <w:p>
       <w:r>
@@ -2670,6 +2784,23 @@
       </w:r>
     </w:p>
     <w:p/>
+    <w:p/>
+    <w:p>
+      <w:pPr>
+        <w:pStyle w:val="Heading1"/>
+      </w:pPr>
+      <w:bookmarkStart w:id="5" w:name="_Toc50330762"/>
+      <w:r>
+        <w:lastRenderedPageBreak/>
+        <w:t>Conclusion &amp; Recommendations</w:t>
+      </w:r>
+      <w:bookmarkEnd w:id="5"/>
+    </w:p>
+    <w:p>
+      <w:r>
+        <w:t>To make this model more robust, we would require datapoint from other Severity Codes as well. Also, from a dataset standpoint, it would be helpful to also record the type and age of vehicle used.</w:t>
+      </w:r>
+    </w:p>
     <w:sectPr>
       <w:pgSz w:w="11906" w:h="16838"/>
       <w:pgMar w:top="1440" w:right="1440" w:bottom="1440" w:left="1440" w:header="708" w:footer="708" w:gutter="0"/>
@@ -3340,6 +3471,7 @@
   <w:style w:type="character" w:default="1" w:styleId="DefaultParagraphFont">
     <w:name w:val="Default Paragraph Font"/>
     <w:uiPriority w:val="1"/>
+    <w:semiHidden/>
     <w:unhideWhenUsed/>
   </w:style>
   <w:style w:type="table" w:default="1" w:styleId="TableNormal">
@@ -3503,6 +3635,18 @@
       <w:szCs w:val="18"/>
     </w:rPr>
   </w:style>
+  <w:style w:type="paragraph" w:styleId="TOC1">
+    <w:name w:val="toc 1"/>
+    <w:basedOn w:val="Normal"/>
+    <w:next w:val="Normal"/>
+    <w:autoRedefine/>
+    <w:uiPriority w:val="39"/>
+    <w:unhideWhenUsed/>
+    <w:rsid w:val="002207E2"/>
+    <w:pPr>
+      <w:spacing w:after="100"/>
+    </w:pPr>
+  </w:style>
 </w:styles>
 </file>
 
@@ -3610,6 +3754,8 @@
   <w:rsids>
     <w:rsidRoot w:val="00FA076F"/>
     <w:rsid w:val="00042A6A"/>
+    <w:rsid w:val="00331148"/>
+    <w:rsid w:val="00CE31C7"/>
     <w:rsid w:val="00FA076F"/>
   </w:rsids>
   <m:mathPr>
@@ -4377,7 +4523,7 @@
 </file>
 
 <file path=customXml/itemProps1.xml><?xml version="1.0" encoding="utf-8"?>
-<ds:datastoreItem xmlns:ds="http://schemas.openxmlformats.org/officeDocument/2006/customXml" ds:itemID="{CD09414C-757D-481A-8661-3FEA348EF79D}">
+<ds:datastoreItem xmlns:ds="http://schemas.openxmlformats.org/officeDocument/2006/customXml" ds:itemID="{BA3F7A24-E77F-4524-BA2E-64C8AA24DB7F}">
   <ds:schemaRefs>
     <ds:schemaRef ds:uri="http://schemas.openxmlformats.org/officeDocument/2006/bibliography"/>
   </ds:schemaRefs>

</xml_diff>